<commit_message>
Cover letter update v2
</commit_message>
<xml_diff>
--- a/documentation/Cover letter.docx
+++ b/documentation/Cover letter.docx
@@ -15,33 +15,184 @@
           <w:b/>
           <w:bCs/>
         </w:rPr>
-        <w:t>Уважаемый</w:t>
-      </w:r>
-      <w:r>
-        <w:rPr>
-          <w:b/>
-          <w:bCs/>
-        </w:rPr>
-        <w:t xml:space="preserve"> Тарасов Вячеслав Сергеевич</w:t>
-      </w:r>
-      <w:r>
-        <w:rPr>
-          <w:b/>
-          <w:bCs/>
-        </w:rPr>
-        <w:t>,</w:t>
+        <w:t>Кому</w:t>
+      </w:r>
+      <w:r>
+        <w:rPr>
+          <w:b/>
+          <w:bCs/>
+          <w:lang w:val="en-US"/>
+        </w:rPr>
+        <w:t>:</w:t>
+      </w:r>
+      <w:r>
+        <w:rPr>
+          <w:b/>
+          <w:bCs/>
+        </w:rPr>
+        <w:t xml:space="preserve"> Тарасов Вяч</w:t>
+      </w:r>
+      <w:r>
+        <w:rPr>
+          <w:b/>
+          <w:bCs/>
+        </w:rPr>
+        <w:t>еслав Сергеевич</w:t>
       </w:r>
     </w:p>
     <w:p>
       <w:pPr>
         <w:pStyle w:val="af1"/>
+        <w:rPr>
+          <w:b/>
+          <w:bCs/>
+          <w:lang w:val="en-US"/>
+        </w:rPr>
+      </w:pPr>
+      <w:r>
+        <w:rPr>
+          <w:b/>
+          <w:bCs/>
+        </w:rPr>
+        <w:t>От</w:t>
+      </w:r>
+      <w:r>
+        <w:rPr>
+          <w:b/>
+          <w:bCs/>
+        </w:rPr>
+        <w:t xml:space="preserve">: </w:t>
+      </w:r>
+      <w:r>
+        <w:rPr>
+          <w:b/>
+          <w:bCs/>
+        </w:rPr>
+        <w:t>Сошич Мирослав Томович</w:t>
+      </w:r>
+      <w:r>
+        <w:rPr>
+          <w:b/>
+          <w:bCs/>
+        </w:rPr>
+        <w:t xml:space="preserve">, </w:t>
+      </w:r>
+      <w:r>
+        <w:rPr>
+          <w:b/>
+          <w:bCs/>
+        </w:rPr>
+        <w:t>Сазонов Александр Анатольевич</w:t>
+      </w:r>
+      <w:r>
+        <w:rPr>
+          <w:b/>
+          <w:bCs/>
+        </w:rPr>
+        <w:t xml:space="preserve">, </w:t>
+      </w:r>
+      <w:r>
+        <w:rPr>
+          <w:b/>
+          <w:bCs/>
+        </w:rPr>
+        <w:t>Обухов Никита Александрович</w:t>
+      </w:r>
+    </w:p>
+    <w:p>
+      <w:pPr>
+        <w:pStyle w:val="af1"/>
+        <w:ind w:firstLine="0"/>
+        <w:rPr>
+          <w:b/>
+          <w:bCs/>
+        </w:rPr>
+      </w:pPr>
+    </w:p>
+    <w:p>
+      <w:pPr>
+        <w:pStyle w:val="af1"/>
+        <w:rPr>
+          <w:b/>
+          <w:bCs/>
+        </w:rPr>
+      </w:pPr>
+      <w:r>
+        <w:rPr>
+          <w:b/>
+          <w:bCs/>
+        </w:rPr>
+        <w:t>Тема</w:t>
+      </w:r>
+      <w:r>
+        <w:rPr>
+          <w:b/>
+          <w:bCs/>
+        </w:rPr>
+        <w:t xml:space="preserve">: </w:t>
+      </w:r>
+      <w:r>
+        <w:rPr>
+          <w:b/>
+          <w:bCs/>
+        </w:rPr>
+        <w:t>Сопроводительное письмо по ТП к презентации проекта «</w:t>
+      </w:r>
+      <w:r>
+        <w:rPr>
+          <w:b/>
+          <w:bCs/>
+          <w:lang w:val="en-US"/>
+        </w:rPr>
+        <w:t>TikTalk</w:t>
+      </w:r>
+      <w:r>
+        <w:rPr>
+          <w:b/>
+          <w:bCs/>
+        </w:rPr>
+        <w:t>»</w:t>
+      </w:r>
+    </w:p>
+    <w:p>
+      <w:pPr>
+        <w:pStyle w:val="af1"/>
+        <w:rPr>
+          <w:b/>
+          <w:bCs/>
+        </w:rPr>
+      </w:pPr>
+      <w:r>
+        <w:rPr>
+          <w:b/>
+          <w:bCs/>
+        </w:rPr>
+        <w:t>Уважаемый</w:t>
+      </w:r>
+      <w:r>
+        <w:rPr>
+          <w:b/>
+          <w:bCs/>
+        </w:rPr>
+        <w:t xml:space="preserve"> Тарасов Вячеслав Сергеевич</w:t>
+      </w:r>
+      <w:r>
+        <w:rPr>
+          <w:b/>
+          <w:bCs/>
+        </w:rPr>
+        <w:t>,</w:t>
+      </w:r>
+    </w:p>
+    <w:p>
+      <w:pPr>
+        <w:pStyle w:val="af1"/>
       </w:pPr>
       <w:r>
         <w:t xml:space="preserve">Мы, команда 9-1 студентов факультета компьютерных наук Воронежского Государственного Университета, рады представить вам наш проект </w:t>
       </w:r>
       <w:r>
         <w:rPr>
-          <w:rFonts w:ascii="Segoe UI" w:hAnsi="Segoe UI" w:cs="Segoe UI"/>
           <w:color w:val="0C0D0E"/>
           <w:sz w:val="23"/>
           <w:szCs w:val="23"/>
@@ -53,7 +204,6 @@
       </w:r>
       <w:r>
         <w:rPr>
-          <w:rFonts w:ascii="Segoe UI" w:hAnsi="Segoe UI" w:cs="Segoe UI"/>
           <w:color w:val="0C0D0E"/>
           <w:sz w:val="23"/>
           <w:szCs w:val="23"/>
@@ -61,28 +211,40 @@
         <w:t>»</w:t>
       </w:r>
       <w:r>
-        <w:t xml:space="preserve"> – приложение для прослушивания подкастов. С его помощью пользователи смогут быстро и легко находить интересующие их </w:t>
-      </w:r>
-      <w:r>
-        <w:t>подкасты</w:t>
-      </w:r>
-      <w:r>
-        <w:t>, что значительно улучшит качество их прослушивания</w:t>
+        <w:t xml:space="preserve"> – приложение для прослушивания </w:t>
+      </w:r>
+      <w:r>
+        <w:t xml:space="preserve">коротких </w:t>
+      </w:r>
+      <w:r>
+        <w:t>подкастов. С его помощью пользователи</w:t>
+      </w:r>
+      <w:r>
+        <w:t xml:space="preserve"> смогут</w:t>
+      </w:r>
+      <w:r>
+        <w:t xml:space="preserve"> находить интересующие их</w:t>
+      </w:r>
+      <w:r>
+        <w:t xml:space="preserve"> контент</w:t>
       </w:r>
       <w:r>
         <w:t>,</w:t>
       </w:r>
       <w:r>
-        <w:t xml:space="preserve"> а авторам </w:t>
-      </w:r>
-      <w:r>
-        <w:t>поможет быстро и удобно загружать и обрабатывать подкасты</w:t>
-      </w:r>
-      <w:r>
-        <w:t>,</w:t>
-      </w:r>
-      <w:r>
-        <w:t xml:space="preserve"> что увеличит их популярность и позволит получать прибыль</w:t>
+        <w:t xml:space="preserve"> а</w:t>
+      </w:r>
+      <w:r>
+        <w:t xml:space="preserve"> </w:t>
+      </w:r>
+      <w:r>
+        <w:t xml:space="preserve">авторам будет доступен способ </w:t>
+      </w:r>
+      <w:r>
+        <w:t>быстро и легко</w:t>
+      </w:r>
+      <w:r>
+        <w:t xml:space="preserve"> создавать подкасты</w:t>
       </w:r>
       <w:r>
         <w:t>.</w:t>
@@ -306,55 +468,10 @@
         <w:pStyle w:val="af1"/>
       </w:pPr>
       <w:r>
-        <w:t xml:space="preserve">В наше время подкасты не пользуются большой популярностью и уходят </w:t>
-      </w:r>
-      <w:r>
-        <w:t>на второй план как вид контента, при этом до сих пор имеют достаточно большую аудиторию любителей</w:t>
-      </w:r>
-      <w:r>
-        <w:t xml:space="preserve"> и авторов</w:t>
-      </w:r>
-      <w:r>
-        <w:t>,</w:t>
-      </w:r>
-      <w:r>
-        <w:t xml:space="preserve"> которая сталкивается с проблемой поиска </w:t>
-      </w:r>
-      <w:r>
-        <w:t>удобно</w:t>
-      </w:r>
-      <w:r>
-        <w:t>й площадки дл</w:t>
-      </w:r>
-      <w:r>
-        <w:t>я прослушивания и</w:t>
-      </w:r>
-      <w:r>
-        <w:t>/</w:t>
-      </w:r>
-      <w:r>
-        <w:t>или загрузки собственного творчества.</w:t>
-      </w:r>
-      <w:r>
-        <w:t xml:space="preserve"> Создатели контента получают мало прибыли и теряют свою популярность</w:t>
-      </w:r>
-      <w:r>
-        <w:t xml:space="preserve">, </w:t>
-      </w:r>
-      <w:r>
-        <w:t xml:space="preserve">а любители подкастов не могут </w:t>
-      </w:r>
-      <w:r>
-        <w:t xml:space="preserve">с удобством </w:t>
-      </w:r>
-      <w:r>
-        <w:t>получать интересующий их контент</w:t>
-      </w:r>
-      <w:r>
-        <w:t>.</w:t>
-      </w:r>
-      <w:r>
-        <w:t xml:space="preserve"> </w:t>
+        <w:t>В наше время</w:t>
+      </w:r>
+      <w:r>
+        <w:t xml:space="preserve"> многим людям нравится слушать образовательные и развлекательные подкасты в машине, по пути на работу, перед сном. Однако из-за их продолжительности не удается дослушать их до конца и погрузиться в задуманную автором тематику.</w:t>
       </w:r>
     </w:p>
     <w:p>
@@ -376,6 +493,10 @@
     <w:p>
       <w:pPr>
         <w:pStyle w:val="af1"/>
+        <w:rPr>
+          <w:b/>
+          <w:bCs/>
+        </w:rPr>
       </w:pPr>
       <w:r>
         <w:rPr>
@@ -397,28 +518,13 @@
         <w:t>»</w:t>
       </w:r>
       <w:r>
+        <w:t xml:space="preserve"> - мобильное приложение, позволяющее быстро найти, прослушать и упрощенным способом создать свой подкаст. Наш продукт предлагает пользователям собирать подборки из понравившихся подкастов, подписываться на любимых авторов и формировать собственную ленту.</w:t>
+      </w:r>
+      <w:r>
         <w:t xml:space="preserve"> </w:t>
       </w:r>
       <w:r>
-        <w:t xml:space="preserve">предлагает мобильное приложение, позволяющее пользователям в реальном времени находить и прослушивать подкасты. С его помощью пользователи смогут быстро и легко находить интересующие их </w:t>
-      </w:r>
-      <w:r>
-        <w:t>подкасты</w:t>
-      </w:r>
-      <w:r>
-        <w:t>, а также предоставляется удобный интерфейс и простота использования. Благодаря этому, пользователи могут наслаждаться своими любимыми подкастами в любое время и в любом месте</w:t>
-      </w:r>
-      <w:r>
-        <w:t>,</w:t>
-      </w:r>
-      <w:r>
-        <w:t xml:space="preserve"> при этом не рискуя прослушиванием нежелательного и запрещенного контента благодаря команде модерации</w:t>
-      </w:r>
-      <w:r>
-        <w:t>. Авторы же получат возможность быстрой и легкой загрузки и даже записи подкаста сразу в приложении</w:t>
-      </w:r>
-      <w:r>
-        <w:t>.</w:t>
+        <w:t>Планируется использование рекламной бизнес-модели. Реклама будет встраиваться при переключении подкастов.</w:t>
       </w:r>
     </w:p>
     <w:p>
@@ -460,6 +566,15 @@
       <w:r>
         <w:t xml:space="preserve"> </w:t>
       </w:r>
+      <w:hyperlink r:id="rId8" w:history="1">
+        <w:r>
+          <w:rPr>
+            <w:rStyle w:val="af5"/>
+            <w:lang w:val="en-US"/>
+          </w:rPr>
+          <w:t>PDF</w:t>
+        </w:r>
+      </w:hyperlink>
     </w:p>
     <w:p>
       <w:pPr>
@@ -475,6 +590,21 @@
       <w:r>
         <w:t xml:space="preserve"> </w:t>
       </w:r>
+      <w:hyperlink r:id="rId9" w:history="1">
+        <w:r>
+          <w:rPr>
+            <w:rStyle w:val="af5"/>
+            <w:lang w:val="en-US"/>
+          </w:rPr>
+          <w:t>Google</w:t>
+        </w:r>
+        <w:r>
+          <w:rPr>
+            <w:rStyle w:val="af5"/>
+          </w:rPr>
+          <w:t xml:space="preserve"> Диск</w:t>
+        </w:r>
+      </w:hyperlink>
     </w:p>
     <w:p>
       <w:pPr>
@@ -496,7 +626,7 @@
       <w:r>
         <w:t xml:space="preserve">репозиторий: </w:t>
       </w:r>
-      <w:hyperlink r:id="rId8" w:history="1">
+      <w:hyperlink r:id="rId10" w:history="1">
         <w:r>
           <w:rPr>
             <w:rStyle w:val="af5"/>
@@ -507,7 +637,7 @@
       </w:hyperlink>
     </w:p>
     <w:sectPr>
-      <w:footerReference w:type="default" r:id="rId9"/>
+      <w:footerReference w:type="default" r:id="rId11"/>
       <w:pgSz w:w="11906" w:h="16838"/>
       <w:pgMar w:top="1134" w:right="851" w:bottom="1134" w:left="1701" w:header="709" w:footer="709" w:gutter="0"/>
       <w:cols w:space="708"/>

</xml_diff>